<commit_message>
introducao e discricao do problema
</commit_message>
<xml_diff>
--- a/Mandlate Protocolo I, 2018.docx
+++ b/Mandlate Protocolo I, 2018.docx
@@ -37,7 +37,7 @@
                     <a:blip r:embed="rId9" cstate="print">
                       <a:extLst>
                         <a:ext uri="{28A0092B-C50C-407E-A947-70E740481C1C}">
-                          <a14:useLocalDpi xmlns="" xmlns:wpc="http://schemas.microsoft.com/office/word/2010/wordprocessingCanvas" xmlns:mc="http://schemas.openxmlformats.org/markup-compatibility/2006" xmlns:o="urn:schemas-microsoft-com:office:office" xmlns:v="urn:schemas-microsoft-com:vml" xmlns:wp14="http://schemas.microsoft.com/office/word/2010/wordprocessingDrawing" xmlns:w10="urn:schemas-microsoft-com:office:word" xmlns:w="http://schemas.openxmlformats.org/wordprocessingml/2006/main" xmlns:w14="http://schemas.microsoft.com/office/word/2010/wordml" xmlns:w15="http://schemas.microsoft.com/office/word/2012/wordml" xmlns:wpg="http://schemas.microsoft.com/office/word/2010/wordprocessingGroup" xmlns:wpi="http://schemas.microsoft.com/office/word/2010/wordprocessingInk" xmlns:wps="http://schemas.microsoft.com/office/word/2010/wordprocessingShape" xmlns:a14="http://schemas.microsoft.com/office/drawing/2010/main" val="0"/>
+                          <a14:useLocalDpi xmlns:a14="http://schemas.microsoft.com/office/drawing/2010/main" xmlns:wps="http://schemas.microsoft.com/office/word/2010/wordprocessingShape" xmlns:wpi="http://schemas.microsoft.com/office/word/2010/wordprocessingInk" xmlns:wpg="http://schemas.microsoft.com/office/word/2010/wordprocessingGroup" xmlns:w16se="http://schemas.microsoft.com/office/word/2015/wordml/symex" xmlns:w15="http://schemas.microsoft.com/office/word/2012/wordml" xmlns:w14="http://schemas.microsoft.com/office/word/2010/wordml" xmlns:w="http://schemas.openxmlformats.org/wordprocessingml/2006/main" xmlns:w10="urn:schemas-microsoft-com:office:word" xmlns:wp14="http://schemas.microsoft.com/office/word/2010/wordprocessingDrawing" xmlns:v="urn:schemas-microsoft-com:vml" xmlns:o="urn:schemas-microsoft-com:office:office" xmlns:mc="http://schemas.openxmlformats.org/markup-compatibility/2006" xmlns:cx="http://schemas.microsoft.com/office/drawing/2014/chartex" xmlns:wpc="http://schemas.microsoft.com/office/word/2010/wordprocessingCanvas" xmlns="" val="0"/>
                         </a:ext>
                       </a:extLst>
                     </a:blip>
@@ -451,7 +451,7 @@
                     <a:blip r:embed="rId9" cstate="print">
                       <a:extLst>
                         <a:ext uri="{28A0092B-C50C-407E-A947-70E740481C1C}">
-                          <a14:useLocalDpi xmlns="" xmlns:wpc="http://schemas.microsoft.com/office/word/2010/wordprocessingCanvas" xmlns:mc="http://schemas.openxmlformats.org/markup-compatibility/2006" xmlns:o="urn:schemas-microsoft-com:office:office" xmlns:v="urn:schemas-microsoft-com:vml" xmlns:wp14="http://schemas.microsoft.com/office/word/2010/wordprocessingDrawing" xmlns:w10="urn:schemas-microsoft-com:office:word" xmlns:w="http://schemas.openxmlformats.org/wordprocessingml/2006/main" xmlns:w14="http://schemas.microsoft.com/office/word/2010/wordml" xmlns:w15="http://schemas.microsoft.com/office/word/2012/wordml" xmlns:wpg="http://schemas.microsoft.com/office/word/2010/wordprocessingGroup" xmlns:wpi="http://schemas.microsoft.com/office/word/2010/wordprocessingInk" xmlns:wps="http://schemas.microsoft.com/office/word/2010/wordprocessingShape" xmlns:a14="http://schemas.microsoft.com/office/drawing/2010/main" val="0"/>
+                          <a14:useLocalDpi xmlns:a14="http://schemas.microsoft.com/office/drawing/2010/main" xmlns:wps="http://schemas.microsoft.com/office/word/2010/wordprocessingShape" xmlns:wpi="http://schemas.microsoft.com/office/word/2010/wordprocessingInk" xmlns:wpg="http://schemas.microsoft.com/office/word/2010/wordprocessingGroup" xmlns:w16se="http://schemas.microsoft.com/office/word/2015/wordml/symex" xmlns:w15="http://schemas.microsoft.com/office/word/2012/wordml" xmlns:w14="http://schemas.microsoft.com/office/word/2010/wordml" xmlns:w="http://schemas.openxmlformats.org/wordprocessingml/2006/main" xmlns:w10="urn:schemas-microsoft-com:office:word" xmlns:wp14="http://schemas.microsoft.com/office/word/2010/wordprocessingDrawing" xmlns:v="urn:schemas-microsoft-com:vml" xmlns:o="urn:schemas-microsoft-com:office:office" xmlns:mc="http://schemas.openxmlformats.org/markup-compatibility/2006" xmlns:cx="http://schemas.microsoft.com/office/drawing/2014/chartex" xmlns:wpc="http://schemas.microsoft.com/office/word/2010/wordprocessingCanvas" xmlns="" val="0"/>
                         </a:ext>
                       </a:extLst>
                     </a:blip>
@@ -697,13 +697,6 @@
       <w:r>
         <w:rPr>
           <w:rFonts w:cs="Times New Roman"/>
-          <w:b/>
-        </w:rPr>
-        <w:t xml:space="preserve"> </w:t>
-      </w:r>
-      <w:r>
-        <w:rPr>
-          <w:rFonts w:cs="Times New Roman"/>
         </w:rPr>
         <w:t>Agostinho</w:t>
       </w:r>
@@ -742,13 +735,7 @@
           <w:rFonts w:cs="Times New Roman"/>
           <w:b/>
         </w:rPr>
-        <w:t xml:space="preserve"> Dr. </w:t>
-      </w:r>
-      <w:r>
-        <w:rPr>
-          <w:rFonts w:cs="Times New Roman"/>
-        </w:rPr>
-        <w:t>Virgílio culpa</w:t>
+        <w:t xml:space="preserve"> Dr.</w:t>
       </w:r>
     </w:p>
     <w:p>
@@ -852,7 +839,7 @@
         <w:rPr>
           <w:rFonts w:cs="Times New Roman"/>
         </w:rPr>
-        <w:t>7</w:t>
+        <w:t>8</w:t>
       </w:r>
     </w:p>
     <w:sdt>
@@ -2433,6 +2420,48 @@
         <w:spacing w:line="360" w:lineRule="auto"/>
       </w:pPr>
       <w:r>
+        <w:t>“</w:t>
+      </w:r>
+      <w:r>
+        <w:t>Segundo dados do Comando Nacional da Policia de trânsito, em Moçambique em cada 10 acidentes há média de 20 vítimas, destaca-se como umas das causa</w:t>
+      </w:r>
+      <w:r>
+        <w:rPr>
+          <w:rFonts w:cs="Times New Roman"/>
+        </w:rPr>
+        <w:t>s o não comprimento de reg</w:t>
+      </w:r>
+      <w:r>
+        <w:rPr>
+          <w:rFonts w:cs="Times New Roman"/>
+        </w:rPr>
+        <w:t>r</w:t>
+      </w:r>
+      <w:r>
+        <w:rPr>
+          <w:rFonts w:cs="Times New Roman"/>
+        </w:rPr>
+        <w:t>as de trânsito pelos condutores.</w:t>
+      </w:r>
+      <w:r>
+        <w:rPr>
+          <w:rFonts w:cs="Times New Roman"/>
+        </w:rPr>
+        <w:t>”</w:t>
+      </w:r>
+      <w:r>
+        <w:rPr>
+          <w:rFonts w:cs="Times New Roman"/>
+        </w:rPr>
+        <w:t xml:space="preserve"> (Estatísticas dos Acidentes de viação, 2013-2015).</w:t>
+      </w:r>
+      <w:r>
+        <w:rPr>
+          <w:rFonts w:cs="Times New Roman"/>
+        </w:rPr>
+        <w:t xml:space="preserve"> </w:t>
+      </w:r>
+      <w:r>
         <w:t>De uma pesquisa preliminar realizada junto das entidades especializadas constatou-se que as cobranças e pagamentos de multas por infracções de trânsito nas vias públicas de Moçambique são</w:t>
       </w:r>
       <w:r>
@@ -2464,111 +2493,6 @@
       </w:r>
       <w:r>
         <w:t>m, os mecanismos e metodologias actuais de trabalho não têm efectivado este processo.</w:t>
-      </w:r>
-      <w:r>
-        <w:t xml:space="preserve"> </w:t>
-      </w:r>
-      <w:r>
-        <w:t>“</w:t>
-      </w:r>
-      <w:r>
-        <w:t>S</w:t>
-      </w:r>
-      <w:r>
-        <w:t>egundo</w:t>
-      </w:r>
-      <w:r>
-        <w:t xml:space="preserve"> dados do Comando Nacional da Policia de trânsito, em Moçambique em cada 10 acidentes há </w:t>
-      </w:r>
-      <w:r>
-        <w:t>média</w:t>
-      </w:r>
-      <w:r>
-        <w:t xml:space="preserve"> de 20 vítimas, destaca-se</w:t>
-      </w:r>
-      <w:r>
-        <w:t xml:space="preserve"> </w:t>
-      </w:r>
-      <w:r>
-        <w:t>como umas das causa</w:t>
-      </w:r>
-      <w:r>
-        <w:rPr>
-          <w:rFonts w:cs="Times New Roman"/>
-        </w:rPr>
-        <w:t>s o</w:t>
-      </w:r>
-      <w:r>
-        <w:rPr>
-          <w:rFonts w:cs="Times New Roman"/>
-        </w:rPr>
-        <w:t xml:space="preserve"> não comprimento de reg</w:t>
-      </w:r>
-      <w:r>
-        <w:rPr>
-          <w:rFonts w:cs="Times New Roman"/>
-        </w:rPr>
-        <w:t>r</w:t>
-      </w:r>
-      <w:r>
-        <w:rPr>
-          <w:rFonts w:cs="Times New Roman"/>
-        </w:rPr>
-        <w:t xml:space="preserve">as de </w:t>
-      </w:r>
-      <w:r>
-        <w:rPr>
-          <w:rFonts w:cs="Times New Roman"/>
-        </w:rPr>
-        <w:t>trânsito</w:t>
-      </w:r>
-      <w:r>
-        <w:rPr>
-          <w:rFonts w:cs="Times New Roman"/>
-        </w:rPr>
-        <w:t xml:space="preserve"> pel</w:t>
-      </w:r>
-      <w:r>
-        <w:rPr>
-          <w:rFonts w:cs="Times New Roman"/>
-        </w:rPr>
-        <w:t>os</w:t>
-      </w:r>
-      <w:r>
-        <w:rPr>
-          <w:rFonts w:cs="Times New Roman"/>
-        </w:rPr>
-        <w:t xml:space="preserve"> condutor</w:t>
-      </w:r>
-      <w:r>
-        <w:rPr>
-          <w:rFonts w:cs="Times New Roman"/>
-        </w:rPr>
-        <w:t>es</w:t>
-      </w:r>
-      <w:r>
-        <w:rPr>
-          <w:rFonts w:cs="Times New Roman"/>
-        </w:rPr>
-        <w:t>.</w:t>
-      </w:r>
-      <w:r>
-        <w:rPr>
-          <w:rFonts w:cs="Times New Roman"/>
-        </w:rPr>
-        <w:t>”</w:t>
-      </w:r>
-      <w:r>
-        <w:rPr>
-          <w:rFonts w:cs="Times New Roman"/>
-        </w:rPr>
-        <w:t xml:space="preserve"> </w:t>
-      </w:r>
-      <w:r>
-        <w:rPr>
-          <w:rFonts w:cs="Times New Roman"/>
-        </w:rPr>
-        <w:t>(Estatísticas dos Acidentes de viação, 2013-2015).</w:t>
       </w:r>
     </w:p>
     <w:p>
@@ -2582,7 +2506,55 @@
         <w:rPr>
           <w:rFonts w:cs="Times New Roman"/>
         </w:rPr>
-        <w:t>O uso de registos manuais e a necessidade de comunicação entre as entidades que tratam dos processos de negócio são a principal causa dos diversos inco</w:t>
+        <w:t>O uso de registos manuais e a necessidade de comunicação entre as entidades que</w:t>
+      </w:r>
+      <w:r>
+        <w:rPr>
+          <w:rFonts w:cs="Times New Roman"/>
+        </w:rPr>
+        <w:t xml:space="preserve"> tratam dos processos de </w:t>
+      </w:r>
+      <w:r>
+        <w:rPr>
+          <w:rFonts w:cs="Times New Roman"/>
+        </w:rPr>
+        <w:t xml:space="preserve">cobrança </w:t>
+      </w:r>
+      <w:r>
+        <w:rPr>
+          <w:rFonts w:cs="Times New Roman"/>
+        </w:rPr>
+        <w:t>e pagamento de multas</w:t>
+      </w:r>
+      <w:r>
+        <w:rPr>
+          <w:rFonts w:cs="Times New Roman"/>
+        </w:rPr>
+        <w:t xml:space="preserve"> são a</w:t>
+      </w:r>
+      <w:r>
+        <w:rPr>
+          <w:rFonts w:cs="Times New Roman"/>
+        </w:rPr>
+        <w:t>s principais</w:t>
+      </w:r>
+      <w:r>
+        <w:rPr>
+          <w:rFonts w:cs="Times New Roman"/>
+        </w:rPr>
+        <w:t xml:space="preserve"> causa</w:t>
+      </w:r>
+      <w:r>
+        <w:rPr>
+          <w:rFonts w:cs="Times New Roman"/>
+        </w:rPr>
+        <w:t>s</w:t>
+      </w:r>
+      <w:r>
+        <w:rPr>
+          <w:rFonts w:cs="Times New Roman"/>
+        </w:rPr>
+        <w:t xml:space="preserve"> dos diversos inco</w:t>
       </w:r>
       <w:r>
         <w:rPr>
@@ -2668,7 +2640,6 @@
       <w:r>
         <w:rPr>
           <w:rFonts w:eastAsia="Abyssinica SIL" w:cs="Times New Roman"/>
-          <w:i/>
         </w:rPr>
         <w:t xml:space="preserve"> </w:t>
       </w:r>
@@ -2692,34 +2663,31 @@
         <w:t xml:space="preserve"> dos processos de negócio o presente trabalho visa desenvolver </w:t>
       </w:r>
       <w:r>
-        <w:t>na plataforma Web</w:t>
-      </w:r>
-      <w:r>
-        <w:rPr>
-          <w:rFonts w:eastAsia="Abyssinica SIL" w:cs="Times New Roman"/>
-        </w:rPr>
+        <w:t xml:space="preserve">na plataforma </w:t>
+      </w:r>
+      <w:r>
+        <w:t xml:space="preserve">Desktop e mobile </w:t>
+      </w:r>
+      <w:r>
+        <w:t>sistema</w:t>
+      </w:r>
+      <w:r>
+        <w:t xml:space="preserve"> de informação</w:t>
+      </w:r>
+      <w:r>
         <w:t xml:space="preserve"> </w:t>
       </w:r>
       <w:r>
-        <w:rPr>
-          <w:rFonts w:eastAsia="Abyssinica SIL" w:cs="Times New Roman"/>
-        </w:rPr>
-        <w:t>um</w:t>
-      </w:r>
-      <w:r>
-        <w:t xml:space="preserve"> sistema</w:t>
-      </w:r>
-      <w:r>
-        <w:t xml:space="preserve"> de informação</w:t>
-      </w:r>
-      <w:r>
-        <w:t xml:space="preserve"> </w:t>
-      </w:r>
-      <w:r>
         <w:t>de</w:t>
       </w:r>
       <w:r>
-        <w:t xml:space="preserve"> cobranças e pagamentos de multas por infracções de trânsito nas vias públicas de Moçambique.  </w:t>
+        <w:t xml:space="preserve"> cobranças e pagamentos de multas por infracções de trânsito</w:t>
+      </w:r>
+      <w:r>
+        <w:t xml:space="preserve"> pelos condutores</w:t>
+      </w:r>
+      <w:r>
+        <w:t xml:space="preserve"> nas vias públicas de Moçambique.  </w:t>
       </w:r>
     </w:p>
     <w:p>
@@ -2799,7 +2767,13 @@
         <w:t>.</w:t>
       </w:r>
       <w:r>
-        <w:t xml:space="preserve"> Deste trabalho, multas </w:t>
+        <w:t xml:space="preserve"> Deste trabalho, </w:t>
+      </w:r>
+      <w:r>
+        <w:t xml:space="preserve">avisos de </w:t>
+      </w:r>
+      <w:r>
+        <w:t xml:space="preserve">multas </w:t>
       </w:r>
       <w:r>
         <w:t>têm sido passadas</w:t>
@@ -2828,7 +2802,10 @@
         <w:spacing w:line="360" w:lineRule="auto"/>
       </w:pPr>
       <w:r>
-        <w:t>Para o efeito, a pol</w:t>
+        <w:t>Para o efeito, o</w:t>
+      </w:r>
+      <w:r>
+        <w:t xml:space="preserve"> pol</w:t>
       </w:r>
       <w:r>
         <w:rPr>
@@ -2837,7 +2814,52 @@
         <w:t>í</w:t>
       </w:r>
       <w:r>
-        <w:t xml:space="preserve">cia usa um bloco de notas no qual regista manualmente as infracções e as respectivas multas e ao condutor lhe </w:t>
+        <w:t xml:space="preserve">cia usa </w:t>
+      </w:r>
+      <w:r>
+        <w:t xml:space="preserve">um livro de </w:t>
+      </w:r>
+      <w:r>
+        <w:t>receitas</w:t>
+      </w:r>
+      <w:r>
+        <w:t xml:space="preserve"> d</w:t>
+      </w:r>
+      <w:r>
+        <w:t>a</w:t>
+      </w:r>
+      <w:r>
+        <w:t xml:space="preserve"> PT que contem folhas de avisos</w:t>
+      </w:r>
+      <w:r>
+        <w:t xml:space="preserve"> de multas</w:t>
+      </w:r>
+      <w:r>
+        <w:t xml:space="preserve"> </w:t>
+      </w:r>
+      <w:r>
+        <w:t>no</w:t>
+      </w:r>
+      <w:r>
+        <w:t>s</w:t>
+      </w:r>
+      <w:r>
+        <w:t xml:space="preserve"> qual regista</w:t>
+      </w:r>
+      <w:r>
+        <w:t xml:space="preserve"> aviso d</w:t>
+      </w:r>
+      <w:r>
+        <w:t>e</w:t>
+      </w:r>
+      <w:r>
+        <w:t xml:space="preserve"> multa</w:t>
+      </w:r>
+      <w:r>
+        <w:t>,</w:t>
+      </w:r>
+      <w:r>
+        <w:t xml:space="preserve"> e ao condutor lhe </w:t>
       </w:r>
       <w:r>
         <w:rPr>
@@ -2846,25 +2868,57 @@
         <w:t>é</w:t>
       </w:r>
       <w:r>
-        <w:t xml:space="preserve"> passado um factura</w:t>
-      </w:r>
-      <w:r>
-        <w:t xml:space="preserve"> para posterior pagamento. Deste processo nota-se que a perca do bloco de notas incorre na perca do registo diário das infracções e, do mesmo jeito que pa</w:t>
-      </w:r>
-      <w:r>
-        <w:t>ra o condutor, a perca da factura</w:t>
-      </w:r>
-      <w:r>
-        <w:t xml:space="preserve"> incorre no possível</w:t>
-      </w:r>
-      <w:r>
-        <w:t xml:space="preserve"> não pa</w:t>
-      </w:r>
-      <w:r>
-        <w:t>gamento involuntário da multa</w:t>
-      </w:r>
-      <w:r>
-        <w:t xml:space="preserve"> devido ao esquecimento ou falta de um lembrete periódico</w:t>
+        <w:t xml:space="preserve"> passado a cópia desse aviso</w:t>
+      </w:r>
+      <w:r>
+        <w:t xml:space="preserve"> para posterior pagamento. Deste processo </w:t>
+      </w:r>
+      <w:bookmarkStart w:id="3" w:name="_GoBack"/>
+      <w:bookmarkEnd w:id="3"/>
+      <w:r>
+        <w:t>nota-se que a perda do livro de receitas da PT</w:t>
+      </w:r>
+      <w:r>
+        <w:t xml:space="preserve"> incor</w:t>
+      </w:r>
+      <w:r>
+        <w:t>re na perca do registo diário dos avisos de multas</w:t>
+      </w:r>
+      <w:r>
+        <w:t xml:space="preserve"> e, do mesmo jeito que pa</w:t>
+      </w:r>
+      <w:r>
+        <w:t>r</w:t>
+      </w:r>
+      <w:r>
+        <w:t>a o condutor</w:t>
+      </w:r>
+      <w:r>
+        <w:t xml:space="preserve"> a perca da cópia do aviso</w:t>
+      </w:r>
+      <w:r>
+        <w:t xml:space="preserve"> incorre no </w:t>
+      </w:r>
+      <w:r>
+        <w:t xml:space="preserve">não </w:t>
+      </w:r>
+      <w:r>
+        <w:t>possível</w:t>
+      </w:r>
+      <w:r>
+        <w:t xml:space="preserve"> pa</w:t>
+      </w:r>
+      <w:r>
+        <w:t>gamento involuntári</w:t>
+      </w:r>
+      <w:r>
+        <w:t>o</w:t>
+      </w:r>
+      <w:r>
+        <w:t xml:space="preserve"> devido</w:t>
+      </w:r>
+      <w:r>
+        <w:t xml:space="preserve"> falta de um lembrete</w:t>
       </w:r>
       <w:r>
         <w:t>, s</w:t>
@@ -2873,37 +2927,7 @@
         <w:t>ituação que pode agravar seu histórico de infracções.</w:t>
       </w:r>
       <w:r>
-        <w:t xml:space="preserve"> Também não deve se descartar a possibilidade dos registos não chegar aos destinos</w:t>
-      </w:r>
-      <w:r>
-        <w:t xml:space="preserve"> desejados </w:t>
-      </w:r>
-      <w:r>
-        <w:t>(</w:t>
-      </w:r>
-      <w:r>
-        <w:t>C</w:t>
-      </w:r>
-      <w:r>
-        <w:t xml:space="preserve">omando </w:t>
-      </w:r>
-      <w:r>
-        <w:t xml:space="preserve">províncias </w:t>
-      </w:r>
-      <w:r>
-        <w:t>e INNA</w:t>
-      </w:r>
-      <w:r>
-        <w:t>T</w:t>
-      </w:r>
-      <w:r>
-        <w:t xml:space="preserve">TER) </w:t>
-      </w:r>
-      <w:r>
-        <w:t>por motivos de desvios</w:t>
-      </w:r>
-      <w:r>
-        <w:t>.</w:t>
+        <w:t xml:space="preserve"> </w:t>
       </w:r>
     </w:p>
     <w:p>
@@ -2912,52 +2936,61 @@
       </w:pPr>
       <w:r>
         <w:lastRenderedPageBreak/>
-        <w:t xml:space="preserve">O processos de notificação as condutor </w:t>
-      </w:r>
-      <w:r>
-        <w:t>transgressores</w:t>
-      </w:r>
-      <w:r>
-        <w:t xml:space="preserve"> e moro</w:t>
-      </w:r>
-      <w:r>
-        <w:t>so</w:t>
-      </w:r>
-      <w:r>
-        <w:t xml:space="preserve">. Há falta de pré-aviso </w:t>
-      </w:r>
-      <w:r>
-        <w:t xml:space="preserve">em caso de agravamento </w:t>
-      </w:r>
-      <w:r>
-        <w:t>da</w:t>
+        <w:t xml:space="preserve">Também </w:t>
+      </w:r>
+      <w:r>
+        <w:t>deve se descar</w:t>
+      </w:r>
+      <w:r>
+        <w:t>tar a possibilidade do avisos de multas</w:t>
+      </w:r>
+      <w:r>
+        <w:t xml:space="preserve"> não chegar aos destinos</w:t>
+      </w:r>
+      <w:r>
+        <w:t xml:space="preserve"> desejados </w:t>
+      </w:r>
+      <w:r>
+        <w:t>(</w:t>
+      </w:r>
+      <w:r>
+        <w:t>C</w:t>
+      </w:r>
+      <w:r>
+        <w:t>omando</w:t>
       </w:r>
       <w:r>
         <w:t>s</w:t>
       </w:r>
       <w:r>
-        <w:t xml:space="preserve"> multa</w:t>
-      </w:r>
-      <w:r>
-        <w:t>s</w:t>
-      </w:r>
-      <w:r>
-        <w:t>. Alguns</w:t>
-      </w:r>
-      <w:r>
-        <w:t xml:space="preserve"> condutores renitentes podem escapar a </w:t>
-      </w:r>
-      <w:r>
-        <w:t xml:space="preserve">pagamentos ou responsabilização </w:t>
-      </w:r>
-      <w:r>
-        <w:t>caso haja</w:t>
-      </w:r>
-      <w:r>
-        <w:t xml:space="preserve"> falha </w:t>
-      </w:r>
-      <w:r>
-        <w:t>durante o registo da multa visto que é feita várias vezes: na via, no comando e por fim na innatter.</w:t>
+        <w:t xml:space="preserve"> </w:t>
+      </w:r>
+      <w:r>
+        <w:t xml:space="preserve">províncias </w:t>
+      </w:r>
+      <w:r>
+        <w:t>e</w:t>
+      </w:r>
+      <w:r>
+        <w:t xml:space="preserve"> a</w:t>
+      </w:r>
+      <w:r>
+        <w:t xml:space="preserve"> IN</w:t>
+      </w:r>
+      <w:r>
+        <w:t>A</w:t>
+      </w:r>
+      <w:r>
+        <w:t>T</w:t>
+      </w:r>
+      <w:r>
+        <w:t xml:space="preserve">TER) </w:t>
+      </w:r>
+      <w:r>
+        <w:t>por motivos de desvios</w:t>
+      </w:r>
+      <w:r>
+        <w:t>.</w:t>
       </w:r>
     </w:p>
     <w:p>
@@ -2965,6 +2998,65 @@
         <w:spacing w:line="360" w:lineRule="auto"/>
       </w:pPr>
       <w:r>
+        <w:t xml:space="preserve">O processos de notificação as condutor </w:t>
+      </w:r>
+      <w:r>
+        <w:t>transgressores</w:t>
+      </w:r>
+      <w:r>
+        <w:t xml:space="preserve"> e moro</w:t>
+      </w:r>
+      <w:r>
+        <w:t>so</w:t>
+      </w:r>
+      <w:r>
+        <w:t xml:space="preserve">. Há falta de pré-aviso </w:t>
+      </w:r>
+      <w:r>
+        <w:t xml:space="preserve">em caso de agravamento </w:t>
+      </w:r>
+      <w:r>
+        <w:t>da</w:t>
+      </w:r>
+      <w:r>
+        <w:t>s</w:t>
+      </w:r>
+      <w:r>
+        <w:t xml:space="preserve"> multa</w:t>
+      </w:r>
+      <w:r>
+        <w:t>s</w:t>
+      </w:r>
+      <w:r>
+        <w:t>. Alguns</w:t>
+      </w:r>
+      <w:r>
+        <w:t xml:space="preserve"> condutores renitentes podem escapar a </w:t>
+      </w:r>
+      <w:r>
+        <w:t xml:space="preserve">pagamentos ou responsabilização </w:t>
+      </w:r>
+      <w:r>
+        <w:t>caso haja</w:t>
+      </w:r>
+      <w:r>
+        <w:t xml:space="preserve"> falha </w:t>
+      </w:r>
+      <w:r>
+        <w:t>durante o registo da multa visto que é feita várias vezes: na</w:t>
+      </w:r>
+      <w:r>
+        <w:t xml:space="preserve"> via, no comando e por fim na i</w:t>
+      </w:r>
+      <w:r>
+        <w:t>natter.</w:t>
+      </w:r>
+    </w:p>
+    <w:p>
+      <w:pPr>
+        <w:spacing w:line="360" w:lineRule="auto"/>
+      </w:pPr>
+      <w:r>
         <w:t>A nível do país</w:t>
       </w:r>
       <w:r>
@@ -2980,19 +3072,13 @@
         <w:t>ndutor</w:t>
       </w:r>
       <w:r>
-        <w:t xml:space="preserve"> e a não uso da via</w:t>
-      </w:r>
-      <w:r>
-        <w:t xml:space="preserve"> </w:t>
-      </w:r>
-      <w:r>
-        <w:t>pronto pagamento em caso de multa efectuadas em municípios que seja do condutor.</w:t>
-      </w:r>
-      <w:r>
-        <w:t xml:space="preserve">  </w:t>
-      </w:r>
-      <w:r>
-        <w:t xml:space="preserve">  </w:t>
+        <w:t xml:space="preserve"> e a não uso da </w:t>
+      </w:r>
+      <w:r>
+        <w:t>via pronto</w:t>
+      </w:r>
+      <w:r>
+        <w:t xml:space="preserve"> pagamento em caso de multa efectuadas em municípios que seja do condutor.</w:t>
       </w:r>
     </w:p>
     <w:p>
@@ -3063,11 +3149,11 @@
           <w:numId w:val="39"/>
         </w:numPr>
       </w:pPr>
-      <w:bookmarkStart w:id="3" w:name="_Toc492840494"/>
+      <w:bookmarkStart w:id="4" w:name="_Toc492840494"/>
       <w:r>
         <w:t>Objectivos</w:t>
       </w:r>
-      <w:bookmarkEnd w:id="3"/>
+      <w:bookmarkEnd w:id="4"/>
     </w:p>
     <w:p>
       <w:pPr>
@@ -3078,11 +3164,11 @@
         </w:numPr>
         <w:spacing w:line="360" w:lineRule="auto"/>
       </w:pPr>
-      <w:bookmarkStart w:id="4" w:name="_Toc492840495"/>
+      <w:bookmarkStart w:id="5" w:name="_Toc492840495"/>
       <w:r>
         <w:t>Objectivo geral</w:t>
       </w:r>
-      <w:bookmarkEnd w:id="4"/>
+      <w:bookmarkEnd w:id="5"/>
     </w:p>
     <w:p>
       <w:pPr>
@@ -3093,8 +3179,6 @@
         </w:numPr>
         <w:spacing w:line="360" w:lineRule="auto"/>
       </w:pPr>
-      <w:bookmarkStart w:id="5" w:name="_GoBack"/>
-      <w:bookmarkEnd w:id="5"/>
       <w:r>
         <w:t>Desenvolver</w:t>
       </w:r>
@@ -3215,6 +3299,7 @@
         <w:spacing w:line="360" w:lineRule="auto"/>
       </w:pPr>
       <w:r>
+        <w:lastRenderedPageBreak/>
         <w:t>Codificar o sistema proposto e;</w:t>
       </w:r>
     </w:p>
@@ -3405,22 +3490,13 @@
         <w:t>ó</w:t>
       </w:r>
       <w:r>
-        <w:t>ria</w:t>
-      </w:r>
-      <w:r>
-        <w:t xml:space="preserve"> </w:t>
-      </w:r>
-      <w:r>
-        <w:t>foi porque a</w:t>
+        <w:t>riafoi porque a</w:t>
       </w:r>
       <w:r>
         <w:t>o longo da pes</w:t>
       </w:r>
       <w:r>
         <w:t>quisa um dos objectivos de pesquisador</w:t>
-      </w:r>
-      <w:r>
-        <w:t xml:space="preserve"> </w:t>
       </w:r>
       <w:r>
         <w:rPr>
@@ -3474,19 +3550,7 @@
         <w:t>entrevista</w:t>
       </w:r>
       <w:r>
-        <w:t xml:space="preserve"> (entrevista não</w:t>
-      </w:r>
-      <w:r>
-        <w:t xml:space="preserve"> </w:t>
-      </w:r>
-      <w:r>
-        <w:t>-</w:t>
-      </w:r>
-      <w:r>
-        <w:t xml:space="preserve"> </w:t>
-      </w:r>
-      <w:r>
-        <w:t>estruturada e semiestruturada) para levantamento de dados junto dos intervenientes do sistema actual. Sobre o fenómeno em estudo se buscar</w:t>
+        <w:t xml:space="preserve"> (entrevista não-estruturada e semiestruturada) para levantamento de dados junto dos intervenientes do sistema actual. Sobre o fenómeno em estudo se buscar</w:t>
       </w:r>
       <w:r>
         <w:rPr>
@@ -4995,39 +5059,7 @@
                 <w:b/>
                 <w:iCs/>
               </w:rPr>
-              <w:t>Sub</w:t>
-            </w:r>
-            <w:r>
-              <w:rPr>
-                <w:rFonts w:cs="Times New Roman"/>
-                <w:b/>
-                <w:iCs/>
-              </w:rPr>
-              <w:t xml:space="preserve"> </w:t>
-            </w:r>
-            <w:r>
-              <w:rPr>
-                <w:rFonts w:cs="Times New Roman"/>
-                <w:b/>
-                <w:iCs/>
-              </w:rPr>
-              <w:t>-</w:t>
-            </w:r>
-            <w:r>
-              <w:rPr>
-                <w:rFonts w:cs="Times New Roman"/>
-                <w:b/>
-                <w:iCs/>
-              </w:rPr>
-              <w:t xml:space="preserve"> </w:t>
-            </w:r>
-            <w:r>
-              <w:rPr>
-                <w:rFonts w:cs="Times New Roman"/>
-                <w:b/>
-                <w:iCs/>
-              </w:rPr>
-              <w:t>Total</w:t>
+              <w:t>Sub-Total</w:t>
             </w:r>
           </w:p>
         </w:tc>
@@ -5899,39 +5931,7 @@
                 <w:b/>
                 <w:iCs/>
               </w:rPr>
-              <w:t>Sub</w:t>
-            </w:r>
-            <w:r>
-              <w:rPr>
-                <w:rFonts w:cs="Times New Roman"/>
-                <w:b/>
-                <w:iCs/>
-              </w:rPr>
-              <w:t xml:space="preserve"> </w:t>
-            </w:r>
-            <w:r>
-              <w:rPr>
-                <w:rFonts w:cs="Times New Roman"/>
-                <w:b/>
-                <w:iCs/>
-              </w:rPr>
-              <w:t>-</w:t>
-            </w:r>
-            <w:r>
-              <w:rPr>
-                <w:rFonts w:cs="Times New Roman"/>
-                <w:b/>
-                <w:iCs/>
-              </w:rPr>
-              <w:t xml:space="preserve"> </w:t>
-            </w:r>
-            <w:r>
-              <w:rPr>
-                <w:rFonts w:cs="Times New Roman"/>
-                <w:b/>
-                <w:iCs/>
-              </w:rPr>
-              <w:t>Total</w:t>
+              <w:t>Sub-Total</w:t>
             </w:r>
           </w:p>
         </w:tc>
@@ -6133,23 +6133,7 @@
           <w:sz w:val="20"/>
           <w:szCs w:val="20"/>
         </w:rPr>
-        <w:t>,</w:t>
-      </w:r>
-      <w:r>
-        <w:rPr>
-          <w:i/>
-          <w:sz w:val="20"/>
-          <w:szCs w:val="20"/>
-        </w:rPr>
-        <w:t xml:space="preserve"> </w:t>
-      </w:r>
-      <w:r>
-        <w:rPr>
-          <w:i/>
-          <w:sz w:val="20"/>
-          <w:szCs w:val="20"/>
-        </w:rPr>
-        <w:t>201</w:t>
+        <w:t>,201</w:t>
       </w:r>
       <w:r>
         <w:rPr>
@@ -6376,12 +6360,10 @@
         <w:adjustRightInd w:val="0"/>
         <w:spacing w:after="0"/>
         <w:jc w:val="left"/>
-        <w:rPr>
-          <w:i/>
-          <w:sz w:val="20"/>
-          <w:szCs w:val="20"/>
-        </w:rPr>
-      </w:pPr>
+      </w:pPr>
+      <w:r>
+        <w:t>Instituto Nacional dos Transportes Terrestres</w:t>
+      </w:r>
     </w:p>
     <w:p>
       <w:pPr>
@@ -6668,14 +6650,27 @@
           <w:pStyle w:val="Rodap"/>
           <w:jc w:val="right"/>
         </w:pPr>
-        <w:fldSimple w:instr=" PAGE   \* MERGEFORMAT ">
-          <w:r>
-            <w:rPr>
-              <w:noProof/>
-            </w:rPr>
-            <w:t>1</w:t>
-          </w:r>
-        </w:fldSimple>
+        <w:r>
+          <w:fldChar w:fldCharType="begin"/>
+        </w:r>
+        <w:r>
+          <w:instrText xml:space="preserve"> PAGE   \* MERGEFORMAT </w:instrText>
+        </w:r>
+        <w:r>
+          <w:fldChar w:fldCharType="separate"/>
+        </w:r>
+        <w:r>
+          <w:rPr>
+            <w:noProof/>
+          </w:rPr>
+          <w:t>1</w:t>
+        </w:r>
+        <w:r>
+          <w:rPr>
+            <w:noProof/>
+          </w:rPr>
+          <w:fldChar w:fldCharType="end"/>
+        </w:r>
       </w:p>
     </w:sdtContent>
   </w:sdt>
@@ -6706,14 +6701,27 @@
         <w:r>
           <w:t xml:space="preserve">Page | </w:t>
         </w:r>
-        <w:fldSimple w:instr=" PAGE   \* MERGEFORMAT ">
-          <w:r>
-            <w:rPr>
-              <w:noProof/>
-            </w:rPr>
-            <w:t>2</w:t>
-          </w:r>
-        </w:fldSimple>
+        <w:r>
+          <w:fldChar w:fldCharType="begin"/>
+        </w:r>
+        <w:r>
+          <w:instrText xml:space="preserve"> PAGE   \* MERGEFORMAT </w:instrText>
+        </w:r>
+        <w:r>
+          <w:fldChar w:fldCharType="separate"/>
+        </w:r>
+        <w:r>
+          <w:rPr>
+            <w:noProof/>
+          </w:rPr>
+          <w:t>2</w:t>
+        </w:r>
+        <w:r>
+          <w:rPr>
+            <w:noProof/>
+          </w:rPr>
+          <w:fldChar w:fldCharType="end"/>
+        </w:r>
       </w:p>
     </w:sdtContent>
   </w:sdt>
@@ -6783,7 +6791,7 @@
         <v:path o:extrusionok="f" gradientshapeok="t" o:connecttype="rect"/>
         <o:lock v:ext="edit" aspectratio="t"/>
       </v:shapetype>
-      <v:shape id="_x0000_i1051" type="#_x0000_t75" style="width:11.25pt;height:11.25pt" o:bullet="t">
+      <v:shape id="_x0000_i1045" type="#_x0000_t75" style="width:11.25pt;height:11.25pt" o:bullet="t">
         <v:imagedata r:id="rId1" o:title="mso8690"/>
       </v:shape>
     </w:pict>
@@ -13237,7 +13245,7 @@
   <a:extraClrSchemeLst/>
   <a:extLst>
     <a:ext uri="{05A4C25C-085E-4340-85A3-A5531E510DB2}">
-      <thm15:themeFamily xmlns="" xmlns:thm15="http://schemas.microsoft.com/office/thememl/2012/main" name="Office Theme" id="{62F939B6-93AF-4DB8-9C6B-D6C7DFDC589F}" vid="{4A3C46E8-61CC-4603-A589-7422A47A8E4A}"/>
+      <thm15:themeFamily xmlns:thm15="http://schemas.microsoft.com/office/thememl/2012/main" xmlns="" name="Office Theme" id="{62F939B6-93AF-4DB8-9C6B-D6C7DFDC589F}" vid="{4A3C46E8-61CC-4603-A589-7422A47A8E4A}"/>
     </a:ext>
   </a:extLst>
 </a:theme>
@@ -13486,7 +13494,7 @@
 </file>
 
 <file path=customXml/itemProps2.xml><?xml version="1.0" encoding="utf-8"?>
-<ds:datastoreItem xmlns:ds="http://schemas.openxmlformats.org/officeDocument/2006/customXml" ds:itemID="{0035134A-0828-4E0A-BE80-963F45B211FB}">
+<ds:datastoreItem xmlns:ds="http://schemas.openxmlformats.org/officeDocument/2006/customXml" ds:itemID="{033A327C-A9E4-493A-99DA-6F7BFC527A35}">
   <ds:schemaRefs>
     <ds:schemaRef ds:uri="http://schemas.openxmlformats.org/officeDocument/2006/bibliography"/>
   </ds:schemaRefs>

</xml_diff>